<commit_message>
aangepast mandaat en scriptie
</commit_message>
<xml_diff>
--- a/docs/mandaat_versie_4.docx
+++ b/docs/mandaat_versie_4.docx
@@ -2809,16 +2809,52 @@
           <w:szCs w:val="24"/>
           <w:lang w:val="nl-NL"/>
         </w:rPr>
-        <w:t>Bij dit project</w:t>
-      </w:r>
-      <w:r>
-        <w:rPr>
-          <w:rFonts w:ascii="Times New Roman" w:hAnsi="Times New Roman" w:cs="Times New Roman"/>
-          <w:sz w:val="24"/>
-          <w:szCs w:val="24"/>
-          <w:lang w:val="nl-NL"/>
-        </w:rPr>
-        <w:t xml:space="preserve"> zijn er een aantal stakeholders die invloed hebben op het resultaat. De opdrachtgever die de opdracht bedenkt en de stagiaire zoveel mogelijk </w:t>
+        <w:t xml:space="preserve">Bij dit </w:t>
+      </w:r>
+      <w:r>
+        <w:rPr>
+          <w:rFonts w:ascii="Times New Roman" w:hAnsi="Times New Roman" w:cs="Times New Roman"/>
+          <w:sz w:val="24"/>
+          <w:szCs w:val="24"/>
+          <w:lang w:val="nl-NL"/>
+        </w:rPr>
+        <w:t>project</w:t>
+      </w:r>
+      <w:r>
+        <w:rPr>
+          <w:rFonts w:ascii="Times New Roman" w:hAnsi="Times New Roman" w:cs="Times New Roman"/>
+          <w:sz w:val="24"/>
+          <w:szCs w:val="24"/>
+          <w:lang w:val="nl-NL"/>
+        </w:rPr>
+        <w:t xml:space="preserve"> </w:t>
+      </w:r>
+      <w:r>
+        <w:rPr>
+          <w:rFonts w:ascii="Times New Roman" w:hAnsi="Times New Roman" w:cs="Times New Roman"/>
+          <w:sz w:val="24"/>
+          <w:szCs w:val="24"/>
+          <w:lang w:val="nl-NL"/>
+        </w:rPr>
+        <w:t xml:space="preserve"> zijn er een aantal stakeholders die invloed hebben op het resultaat. De opdrachtgever </w:t>
+      </w:r>
+      <w:r>
+        <w:rPr>
+          <w:rFonts w:ascii="Times New Roman" w:hAnsi="Times New Roman" w:cs="Times New Roman"/>
+          <w:sz w:val="24"/>
+          <w:szCs w:val="24"/>
+          <w:lang w:val="nl-NL"/>
+        </w:rPr>
+        <w:t xml:space="preserve">ofwel de eigenaar van de CHO applicatie van ATOS bedrijf, </w:t>
+      </w:r>
+      <w:r>
+        <w:rPr>
+          <w:rFonts w:ascii="Times New Roman" w:hAnsi="Times New Roman" w:cs="Times New Roman"/>
+          <w:sz w:val="24"/>
+          <w:szCs w:val="24"/>
+          <w:lang w:val="nl-NL"/>
+        </w:rPr>
+        <w:t xml:space="preserve">die de opdracht bedenkt en de stagiaire zoveel mogelijk </w:t>
       </w:r>
       <w:r>
         <w:rPr>
@@ -2917,61 +2953,166 @@
           <w:szCs w:val="24"/>
           <w:lang w:val="nl-NL"/>
         </w:rPr>
+        <w:t>.</w:t>
+      </w:r>
+      <w:r>
+        <w:rPr>
+          <w:rFonts w:ascii="Times New Roman" w:hAnsi="Times New Roman" w:cs="Times New Roman"/>
+          <w:sz w:val="24"/>
+          <w:szCs w:val="24"/>
+          <w:lang w:val="nl-NL"/>
+        </w:rPr>
+        <w:t xml:space="preserve"> Mijn stagebegeleider is ook een belangrijk persoon die mij vanaf het begin van de stage periode tot einde begeleidt.</w:t>
+      </w:r>
+      <w:r>
+        <w:rPr>
+          <w:rFonts w:ascii="Times New Roman" w:hAnsi="Times New Roman" w:cs="Times New Roman"/>
+          <w:sz w:val="24"/>
+          <w:szCs w:val="24"/>
+          <w:lang w:val="nl-NL"/>
+        </w:rPr>
+        <w:t xml:space="preserve"> </w:t>
+      </w:r>
+      <w:r>
+        <w:rPr>
+          <w:rFonts w:ascii="Times New Roman" w:hAnsi="Times New Roman" w:cs="Times New Roman"/>
+          <w:sz w:val="24"/>
+          <w:szCs w:val="24"/>
+          <w:lang w:val="nl-NL"/>
+        </w:rPr>
+        <w:t xml:space="preserve">De school heeft naast het stagebedrijf ook </w:t>
+      </w:r>
+      <w:r>
+        <w:rPr>
+          <w:rFonts w:ascii="Times New Roman" w:hAnsi="Times New Roman" w:cs="Times New Roman"/>
+          <w:sz w:val="24"/>
+          <w:szCs w:val="24"/>
+          <w:lang w:val="nl-NL"/>
+        </w:rPr>
+        <w:t xml:space="preserve">belangen aan dit </w:t>
+      </w:r>
+      <w:r>
+        <w:rPr>
+          <w:rFonts w:ascii="Times New Roman" w:hAnsi="Times New Roman" w:cs="Times New Roman"/>
+          <w:sz w:val="24"/>
+          <w:szCs w:val="24"/>
+          <w:lang w:val="nl-NL"/>
+        </w:rPr>
+        <w:t>project</w:t>
+      </w:r>
+      <w:r>
+        <w:rPr>
+          <w:rFonts w:ascii="Times New Roman" w:hAnsi="Times New Roman" w:cs="Times New Roman"/>
+          <w:sz w:val="24"/>
+          <w:szCs w:val="24"/>
+          <w:lang w:val="nl-NL"/>
+        </w:rPr>
+        <w:t xml:space="preserve">. Hier wordt op de vijf competenties (beheren, analyseren, ontwerpen, realiseren, adviseren) beoordeeld </w:t>
+      </w:r>
+      <w:r>
+        <w:rPr>
+          <w:rFonts w:ascii="Times New Roman" w:hAnsi="Times New Roman" w:cs="Times New Roman"/>
+          <w:sz w:val="24"/>
+          <w:szCs w:val="24"/>
+          <w:lang w:val="nl-NL"/>
+        </w:rPr>
+        <w:t>over</w:t>
+      </w:r>
+      <w:r>
+        <w:rPr>
+          <w:rFonts w:ascii="Times New Roman" w:hAnsi="Times New Roman" w:cs="Times New Roman"/>
+          <w:sz w:val="24"/>
+          <w:szCs w:val="24"/>
+          <w:lang w:val="nl-NL"/>
+        </w:rPr>
+        <w:t xml:space="preserve"> de student. De school bepaalt uiteindelijk de eindcijfer</w:t>
+      </w:r>
+      <w:r>
+        <w:rPr>
+          <w:rFonts w:ascii="Times New Roman" w:hAnsi="Times New Roman" w:cs="Times New Roman"/>
+          <w:sz w:val="24"/>
+          <w:szCs w:val="24"/>
+          <w:lang w:val="nl-NL"/>
+        </w:rPr>
+        <w:t xml:space="preserve"> voor dit</w:t>
+      </w:r>
+      <w:r>
+        <w:rPr>
+          <w:rFonts w:ascii="Times New Roman" w:hAnsi="Times New Roman" w:cs="Times New Roman"/>
+          <w:sz w:val="24"/>
+          <w:szCs w:val="24"/>
+          <w:lang w:val="nl-NL"/>
+        </w:rPr>
+        <w:t xml:space="preserve"> </w:t>
+      </w:r>
+      <w:r>
+        <w:rPr>
+          <w:rFonts w:ascii="Times New Roman" w:hAnsi="Times New Roman" w:cs="Times New Roman"/>
+          <w:sz w:val="24"/>
+          <w:szCs w:val="24"/>
+          <w:lang w:val="nl-NL"/>
+        </w:rPr>
+        <w:t>onderzoek en het prototype</w:t>
+      </w:r>
+      <w:r>
+        <w:rPr>
+          <w:rFonts w:ascii="Times New Roman" w:hAnsi="Times New Roman" w:cs="Times New Roman"/>
+          <w:sz w:val="24"/>
+          <w:szCs w:val="24"/>
+          <w:lang w:val="nl-NL"/>
+        </w:rPr>
         <w:t xml:space="preserve">. </w:t>
       </w:r>
-      <w:r>
-        <w:rPr>
-          <w:rFonts w:ascii="Times New Roman" w:hAnsi="Times New Roman" w:cs="Times New Roman"/>
-          <w:sz w:val="24"/>
-          <w:szCs w:val="24"/>
-          <w:lang w:val="nl-NL"/>
-        </w:rPr>
-        <w:t xml:space="preserve">De school heeft naast het stagebedrijf ook </w:t>
-      </w:r>
-      <w:r>
-        <w:rPr>
-          <w:rFonts w:ascii="Times New Roman" w:hAnsi="Times New Roman" w:cs="Times New Roman"/>
-          <w:sz w:val="24"/>
-          <w:szCs w:val="24"/>
-          <w:lang w:val="nl-NL"/>
-        </w:rPr>
-        <w:t xml:space="preserve">belangen aan dit project. Hier wordt op de vijf competenties (beheren, analyseren, ontwerpen, realiseren, adviseren) beoordeeld </w:t>
-      </w:r>
-      <w:r>
-        <w:rPr>
-          <w:rFonts w:ascii="Times New Roman" w:hAnsi="Times New Roman" w:cs="Times New Roman"/>
-          <w:sz w:val="24"/>
-          <w:szCs w:val="24"/>
-          <w:lang w:val="nl-NL"/>
-        </w:rPr>
-        <w:t>over</w:t>
-      </w:r>
-      <w:r>
-        <w:rPr>
-          <w:rFonts w:ascii="Times New Roman" w:hAnsi="Times New Roman" w:cs="Times New Roman"/>
-          <w:sz w:val="24"/>
-          <w:szCs w:val="24"/>
-          <w:lang w:val="nl-NL"/>
-        </w:rPr>
-        <w:t xml:space="preserve"> de student. De school bepaalt uiteindelijk de eindcijfer</w:t>
-      </w:r>
-      <w:r>
-        <w:rPr>
-          <w:rFonts w:ascii="Times New Roman" w:hAnsi="Times New Roman" w:cs="Times New Roman"/>
-          <w:sz w:val="24"/>
-          <w:szCs w:val="24"/>
-          <w:lang w:val="nl-NL"/>
-        </w:rPr>
-        <w:t xml:space="preserve"> voor het project</w:t>
-      </w:r>
-      <w:r>
-        <w:rPr>
-          <w:rFonts w:ascii="Times New Roman" w:hAnsi="Times New Roman" w:cs="Times New Roman"/>
-          <w:sz w:val="24"/>
-          <w:szCs w:val="24"/>
-          <w:lang w:val="nl-NL"/>
-        </w:rPr>
-        <w:t>. Het prototype die gemaakt wordt door mij, wordt aan het einde van de stage opgeleverd aan het stagebedrijf en de school. Proefpersonen zijn ook van belang voor dit project die willen deelnemen aan het onderzoek.</w:t>
+    </w:p>
+    <w:p>
+      <w:pPr>
+        <w:spacing w:line="360" w:lineRule="auto"/>
+        <w:ind w:left="360"/>
+        <w:rPr>
+          <w:rFonts w:ascii="Times New Roman" w:hAnsi="Times New Roman" w:cs="Times New Roman"/>
+          <w:sz w:val="24"/>
+          <w:szCs w:val="24"/>
+          <w:lang w:val="nl-NL"/>
+        </w:rPr>
+      </w:pPr>
+    </w:p>
+    <w:p>
+      <w:pPr>
+        <w:spacing w:line="360" w:lineRule="auto"/>
+        <w:ind w:left="360"/>
+        <w:rPr>
+          <w:rFonts w:ascii="Times New Roman" w:hAnsi="Times New Roman" w:cs="Times New Roman"/>
+          <w:sz w:val="24"/>
+          <w:szCs w:val="24"/>
+          <w:lang w:val="nl-NL"/>
+        </w:rPr>
+      </w:pPr>
+      <w:r>
+        <w:rPr>
+          <w:rFonts w:ascii="Times New Roman" w:hAnsi="Times New Roman" w:cs="Times New Roman"/>
+          <w:sz w:val="24"/>
+          <w:szCs w:val="24"/>
+          <w:lang w:val="nl-NL"/>
+        </w:rPr>
+        <w:t xml:space="preserve">Het prototype die gemaakt wordt door mij, wordt aan het einde van de stage opgeleverd aan het stagebedrijf en de school. Proefpersonen zijn ook van belang voor dit </w:t>
+      </w:r>
+      <w:r>
+        <w:rPr>
+          <w:rFonts w:ascii="Times New Roman" w:hAnsi="Times New Roman" w:cs="Times New Roman"/>
+          <w:sz w:val="24"/>
+          <w:szCs w:val="24"/>
+          <w:lang w:val="nl-NL"/>
+        </w:rPr>
+        <w:t>project</w:t>
+      </w:r>
+      <w:r>
+        <w:rPr>
+          <w:rFonts w:ascii="Times New Roman" w:hAnsi="Times New Roman" w:cs="Times New Roman"/>
+          <w:sz w:val="24"/>
+          <w:szCs w:val="24"/>
+          <w:lang w:val="nl-NL"/>
+        </w:rPr>
+        <w:t xml:space="preserve"> die willen deelnemen aan het onderzoek.</w:t>
       </w:r>
     </w:p>
     <w:p>
@@ -3587,6 +3728,7 @@
           <w:szCs w:val="24"/>
           <w:lang w:val="nl-NL"/>
         </w:rPr>
+        <w:lastRenderedPageBreak/>
         <w:t>Punten die ik wel ga doen voor dit project:</w:t>
       </w:r>
     </w:p>
@@ -3746,7 +3888,6 @@
           <w:szCs w:val="24"/>
           <w:lang w:val="nl-NL"/>
         </w:rPr>
-        <w:lastRenderedPageBreak/>
         <w:t>Voor het onderzoek wordt er naar de minimale biometrische data die er nodig is om stress te kunnen herkennen.</w:t>
       </w:r>
       <w:r>
@@ -3801,6 +3942,17 @@
         </w:rPr>
         <w:t xml:space="preserve">er een protoype gebouwd in de vorm van een </w:t>
       </w:r>
+      <w:r>
+        <w:rPr>
+          <w:rStyle w:val="SubtleEmphasis"/>
+          <w:rFonts w:ascii="Times New Roman" w:hAnsi="Times New Roman" w:cs="Times New Roman"/>
+          <w:i w:val="0"/>
+          <w:sz w:val="24"/>
+          <w:szCs w:val="24"/>
+          <w:lang w:val="nl-NL"/>
+        </w:rPr>
+        <w:t>werkende stressherkenning en de bijbehorende data.</w:t>
+      </w:r>
     </w:p>
     <w:p>
       <w:pPr>
@@ -3975,7 +4127,51 @@
           <w:szCs w:val="24"/>
           <w:lang w:val="nl-NL"/>
         </w:rPr>
-        <w:t xml:space="preserve"> en welke conclusie ik daarbij kan trekken.</w:t>
+        <w:t xml:space="preserve"> </w:t>
+      </w:r>
+      <w:r>
+        <w:rPr>
+          <w:rStyle w:val="SubtleEmphasis"/>
+          <w:rFonts w:ascii="Times New Roman" w:hAnsi="Times New Roman" w:cs="Times New Roman"/>
+          <w:i w:val="0"/>
+          <w:sz w:val="24"/>
+          <w:szCs w:val="24"/>
+          <w:lang w:val="nl-NL"/>
+        </w:rPr>
+        <w:t xml:space="preserve">te verbeteren </w:t>
+      </w:r>
+      <w:r>
+        <w:rPr>
+          <w:rStyle w:val="SubtleEmphasis"/>
+          <w:rFonts w:ascii="Times New Roman" w:hAnsi="Times New Roman" w:cs="Times New Roman"/>
+          <w:i w:val="0"/>
+          <w:sz w:val="24"/>
+          <w:szCs w:val="24"/>
+          <w:lang w:val="nl-NL"/>
+        </w:rPr>
+        <w:t xml:space="preserve">en </w:t>
+      </w:r>
+      <w:r>
+        <w:rPr>
+          <w:rStyle w:val="SubtleEmphasis"/>
+          <w:rFonts w:ascii="Times New Roman" w:hAnsi="Times New Roman" w:cs="Times New Roman"/>
+          <w:i w:val="0"/>
+          <w:sz w:val="24"/>
+          <w:szCs w:val="24"/>
+          <w:lang w:val="nl-NL"/>
+        </w:rPr>
+        <w:t>de conclusie daarvan</w:t>
+      </w:r>
+      <w:r>
+        <w:rPr>
+          <w:rStyle w:val="SubtleEmphasis"/>
+          <w:rFonts w:ascii="Times New Roman" w:hAnsi="Times New Roman" w:cs="Times New Roman"/>
+          <w:i w:val="0"/>
+          <w:sz w:val="24"/>
+          <w:szCs w:val="24"/>
+          <w:lang w:val="nl-NL"/>
+        </w:rPr>
+        <w:t>.</w:t>
       </w:r>
     </w:p>
     <w:p>
@@ -4116,6 +4312,481 @@
         </w:rPr>
         <w:t>gebruiker</w:t>
       </w:r>
+      <w:r>
+        <w:rPr>
+          <w:rStyle w:val="SubtleEmphasis"/>
+          <w:rFonts w:ascii="Times New Roman" w:hAnsi="Times New Roman" w:cs="Times New Roman"/>
+          <w:i w:val="0"/>
+          <w:lang w:val="nl-NL"/>
+        </w:rPr>
+        <w:t xml:space="preserve"> met behulp van artificiële intelligentie</w:t>
+      </w:r>
+      <w:r>
+        <w:rPr>
+          <w:rStyle w:val="SubtleEmphasis"/>
+          <w:rFonts w:ascii="Times New Roman" w:hAnsi="Times New Roman" w:cs="Times New Roman"/>
+          <w:i w:val="0"/>
+          <w:lang w:val="nl-NL"/>
+        </w:rPr>
+        <w:t>?</w:t>
+      </w:r>
+    </w:p>
+    <w:p>
+      <w:pPr>
+        <w:spacing w:after="0" w:line="360" w:lineRule="auto"/>
+        <w:ind w:right="30"/>
+        <w:rPr>
+          <w:rStyle w:val="SubtleEmphasis"/>
+          <w:rFonts w:ascii="Times New Roman" w:hAnsi="Times New Roman" w:cs="Times New Roman"/>
+          <w:i w:val="0"/>
+          <w:lang w:val="nl-NL"/>
+        </w:rPr>
+      </w:pPr>
+    </w:p>
+    <w:p>
+      <w:pPr>
+        <w:spacing w:after="0" w:line="360" w:lineRule="auto"/>
+        <w:ind w:right="30"/>
+        <w:rPr>
+          <w:rStyle w:val="SubtleEmphasis"/>
+          <w:rFonts w:ascii="Times New Roman" w:hAnsi="Times New Roman" w:cs="Times New Roman"/>
+          <w:i w:val="0"/>
+          <w:lang w:val="nl-NL"/>
+        </w:rPr>
+      </w:pPr>
+      <w:r>
+        <w:rPr>
+          <w:rStyle w:val="SubtleEmphasis"/>
+          <w:rFonts w:ascii="Times New Roman" w:hAnsi="Times New Roman" w:cs="Times New Roman"/>
+          <w:i w:val="0"/>
+          <w:lang w:val="nl-NL"/>
+        </w:rPr>
+        <w:t xml:space="preserve">Deelvraag 1: </w:t>
+      </w:r>
+      <w:r>
+        <w:rPr>
+          <w:rStyle w:val="SubtleEmphasis"/>
+          <w:rFonts w:ascii="Times New Roman" w:hAnsi="Times New Roman" w:cs="Times New Roman"/>
+          <w:i w:val="0"/>
+          <w:lang w:val="nl-NL"/>
+        </w:rPr>
+        <w:t xml:space="preserve">Welke biometrische data is er </w:t>
+      </w:r>
+      <w:r>
+        <w:rPr>
+          <w:rStyle w:val="SubtleEmphasis"/>
+          <w:rFonts w:ascii="Times New Roman" w:hAnsi="Times New Roman" w:cs="Times New Roman"/>
+          <w:i w:val="0"/>
+          <w:lang w:val="nl-NL"/>
+        </w:rPr>
+        <w:t>nodig om stress te herkennen?</w:t>
+      </w:r>
+    </w:p>
+    <w:p>
+      <w:pPr>
+        <w:spacing w:after="0" w:line="360" w:lineRule="auto"/>
+        <w:ind w:left="720" w:right="30" w:firstLine="720"/>
+        <w:rPr>
+          <w:rStyle w:val="SubtleEmphasis"/>
+          <w:rFonts w:ascii="Times New Roman" w:hAnsi="Times New Roman" w:cs="Times New Roman"/>
+          <w:i w:val="0"/>
+          <w:lang w:val="nl-NL"/>
+        </w:rPr>
+      </w:pPr>
+      <w:r>
+        <w:rPr>
+          <w:rStyle w:val="SubtleEmphasis"/>
+          <w:rFonts w:ascii="Times New Roman" w:hAnsi="Times New Roman" w:cs="Times New Roman"/>
+          <w:i w:val="0"/>
+          <w:lang w:val="nl-NL"/>
+        </w:rPr>
+        <w:t>Iemand met stress heeft bijzondere gevoelens bij. Het gevolg van beginnende stress kan snelle hartkloppingen verzoorzaken of een z</w:t>
+      </w:r>
+      <w:r>
+        <w:rPr>
+          <w:rStyle w:val="SubtleEmphasis"/>
+          <w:rFonts w:ascii="Times New Roman" w:hAnsi="Times New Roman" w:cs="Times New Roman"/>
+          <w:i w:val="0"/>
+          <w:lang w:val="nl-NL"/>
+        </w:rPr>
+        <w:t>weterige huid aan de handpalm</w:t>
+      </w:r>
+      <w:r>
+        <w:rPr>
+          <w:rStyle w:val="SubtleEmphasis"/>
+          <w:rFonts w:ascii="Times New Roman" w:hAnsi="Times New Roman" w:cs="Times New Roman"/>
+          <w:i w:val="0"/>
+          <w:lang w:val="nl-NL"/>
+        </w:rPr>
+        <w:t>.</w:t>
+      </w:r>
+      <w:r>
+        <w:rPr>
+          <w:rStyle w:val="SubtleEmphasis"/>
+          <w:rFonts w:ascii="Times New Roman" w:hAnsi="Times New Roman" w:cs="Times New Roman"/>
+          <w:i w:val="0"/>
+          <w:lang w:val="nl-NL"/>
+        </w:rPr>
+        <w:t xml:space="preserve"> Hierbij wordt er onderzocht met behulp van wetenschappelijke artikelen welke sensoren worden gebruikt om stress te kunnen detecteren. </w:t>
+      </w:r>
+      <w:r>
+        <w:rPr>
+          <w:rStyle w:val="SubtleEmphasis"/>
+          <w:rFonts w:ascii="Times New Roman" w:hAnsi="Times New Roman" w:cs="Times New Roman"/>
+          <w:i w:val="0"/>
+          <w:lang w:val="nl-NL"/>
+        </w:rPr>
+        <w:t xml:space="preserve">Hierbij wordt </w:t>
+      </w:r>
+      <w:r>
+        <w:rPr>
+          <w:rStyle w:val="SubtleEmphasis"/>
+          <w:rFonts w:ascii="Times New Roman" w:hAnsi="Times New Roman" w:cs="Times New Roman"/>
+          <w:i w:val="0"/>
+          <w:lang w:val="nl-NL"/>
+        </w:rPr>
+        <w:t xml:space="preserve">ook </w:t>
+      </w:r>
+      <w:r>
+        <w:rPr>
+          <w:rStyle w:val="SubtleEmphasis"/>
+          <w:rFonts w:ascii="Times New Roman" w:hAnsi="Times New Roman" w:cs="Times New Roman"/>
+          <w:i w:val="0"/>
+          <w:lang w:val="nl-NL"/>
+        </w:rPr>
+        <w:t>gekeken naar de minimale biometrische data</w:t>
+      </w:r>
+      <w:r>
+        <w:rPr>
+          <w:rStyle w:val="SubtleEmphasis"/>
+          <w:rFonts w:ascii="Times New Roman" w:hAnsi="Times New Roman" w:cs="Times New Roman"/>
+          <w:i w:val="0"/>
+          <w:lang w:val="nl-NL"/>
+        </w:rPr>
+        <w:t xml:space="preserve"> die er nodig is</w:t>
+      </w:r>
+      <w:r>
+        <w:rPr>
+          <w:rStyle w:val="SubtleEmphasis"/>
+          <w:rFonts w:ascii="Times New Roman" w:hAnsi="Times New Roman" w:cs="Times New Roman"/>
+          <w:i w:val="0"/>
+          <w:lang w:val="nl-NL"/>
+        </w:rPr>
+        <w:t>, omdat het niet rendabel qua kosten en tijd</w:t>
+      </w:r>
+      <w:r>
+        <w:rPr>
+          <w:rStyle w:val="SubtleEmphasis"/>
+          <w:rFonts w:ascii="Times New Roman" w:hAnsi="Times New Roman" w:cs="Times New Roman"/>
+          <w:i w:val="0"/>
+          <w:lang w:val="nl-NL"/>
+        </w:rPr>
+        <w:t xml:space="preserve"> om </w:t>
+      </w:r>
+      <w:r>
+        <w:rPr>
+          <w:rStyle w:val="SubtleEmphasis"/>
+          <w:rFonts w:ascii="Times New Roman" w:hAnsi="Times New Roman" w:cs="Times New Roman"/>
+          <w:i w:val="0"/>
+          <w:lang w:val="nl-NL"/>
+        </w:rPr>
+        <w:t>een onderzoek te doen welke uitgebreide sensoren ook stres</w:t>
+      </w:r>
+      <w:r>
+        <w:rPr>
+          <w:rStyle w:val="SubtleEmphasis"/>
+          <w:rFonts w:ascii="Times New Roman" w:hAnsi="Times New Roman" w:cs="Times New Roman"/>
+          <w:i w:val="0"/>
+          <w:lang w:val="nl-NL"/>
+        </w:rPr>
+        <w:t>s</w:t>
+      </w:r>
+      <w:r>
+        <w:rPr>
+          <w:rStyle w:val="SubtleEmphasis"/>
+          <w:rFonts w:ascii="Times New Roman" w:hAnsi="Times New Roman" w:cs="Times New Roman"/>
+          <w:i w:val="0"/>
+          <w:lang w:val="nl-NL"/>
+        </w:rPr>
+        <w:t xml:space="preserve"> </w:t>
+      </w:r>
+      <w:r>
+        <w:rPr>
+          <w:rStyle w:val="SubtleEmphasis"/>
+          <w:rFonts w:ascii="Times New Roman" w:hAnsi="Times New Roman" w:cs="Times New Roman"/>
+          <w:i w:val="0"/>
+          <w:lang w:val="nl-NL"/>
+        </w:rPr>
+        <w:t xml:space="preserve">mogelijk </w:t>
+      </w:r>
+      <w:r>
+        <w:rPr>
+          <w:rStyle w:val="SubtleEmphasis"/>
+          <w:rFonts w:ascii="Times New Roman" w:hAnsi="Times New Roman" w:cs="Times New Roman"/>
+          <w:i w:val="0"/>
+          <w:lang w:val="nl-NL"/>
+        </w:rPr>
+        <w:t>te detecteren. De focus voor dit project is puur stress detecteren</w:t>
+      </w:r>
+      <w:r>
+        <w:rPr>
+          <w:rStyle w:val="SubtleEmphasis"/>
+          <w:rFonts w:ascii="Times New Roman" w:hAnsi="Times New Roman" w:cs="Times New Roman"/>
+          <w:i w:val="0"/>
+          <w:lang w:val="nl-NL"/>
+        </w:rPr>
+        <w:t xml:space="preserve"> en het ye verstur</w:t>
+      </w:r>
+      <w:r>
+        <w:rPr>
+          <w:rStyle w:val="SubtleEmphasis"/>
+          <w:rFonts w:ascii="Times New Roman" w:hAnsi="Times New Roman" w:cs="Times New Roman"/>
+          <w:i w:val="0"/>
+          <w:lang w:val="nl-NL"/>
+        </w:rPr>
+        <w:t>en naar het bestaande applicatie</w:t>
+      </w:r>
+      <w:r>
+        <w:rPr>
+          <w:rStyle w:val="SubtleEmphasis"/>
+          <w:rFonts w:ascii="Times New Roman" w:hAnsi="Times New Roman" w:cs="Times New Roman"/>
+          <w:i w:val="0"/>
+          <w:lang w:val="nl-NL"/>
+        </w:rPr>
+        <w:t>. Het stagebedrijf kan d</w:t>
+      </w:r>
+      <w:r>
+        <w:rPr>
+          <w:rStyle w:val="SubtleEmphasis"/>
+          <w:rFonts w:ascii="Times New Roman" w:hAnsi="Times New Roman" w:cs="Times New Roman"/>
+          <w:i w:val="0"/>
+          <w:lang w:val="nl-NL"/>
+        </w:rPr>
+        <w:t>eze kennis en het idee uitbreiden</w:t>
+      </w:r>
+      <w:r>
+        <w:rPr>
+          <w:rStyle w:val="SubtleEmphasis"/>
+          <w:rFonts w:ascii="Times New Roman" w:hAnsi="Times New Roman" w:cs="Times New Roman"/>
+          <w:i w:val="0"/>
+          <w:lang w:val="nl-NL"/>
+        </w:rPr>
+        <w:t xml:space="preserve"> voor </w:t>
+      </w:r>
+      <w:r>
+        <w:rPr>
+          <w:rStyle w:val="SubtleEmphasis"/>
+          <w:rFonts w:ascii="Times New Roman" w:hAnsi="Times New Roman" w:cs="Times New Roman"/>
+          <w:i w:val="0"/>
+          <w:lang w:val="nl-NL"/>
+        </w:rPr>
+        <w:t xml:space="preserve">hun </w:t>
+      </w:r>
+      <w:r>
+        <w:rPr>
+          <w:rStyle w:val="SubtleEmphasis"/>
+          <w:rFonts w:ascii="Times New Roman" w:hAnsi="Times New Roman" w:cs="Times New Roman"/>
+          <w:i w:val="0"/>
+          <w:lang w:val="nl-NL"/>
+        </w:rPr>
+        <w:t>verdere onderzoek.</w:t>
+      </w:r>
+    </w:p>
+    <w:p>
+      <w:pPr>
+        <w:spacing w:after="0" w:line="360" w:lineRule="auto"/>
+        <w:ind w:right="30" w:firstLine="720"/>
+        <w:rPr>
+          <w:rStyle w:val="SubtleEmphasis"/>
+          <w:rFonts w:ascii="Times New Roman" w:hAnsi="Times New Roman" w:cs="Times New Roman"/>
+          <w:i w:val="0"/>
+          <w:lang w:val="nl-NL"/>
+        </w:rPr>
+      </w:pPr>
+    </w:p>
+    <w:p>
+      <w:pPr>
+        <w:spacing w:after="0" w:line="360" w:lineRule="auto"/>
+        <w:ind w:right="30" w:firstLine="720"/>
+        <w:rPr>
+          <w:rStyle w:val="SubtleEmphasis"/>
+          <w:rFonts w:ascii="Times New Roman" w:hAnsi="Times New Roman" w:cs="Times New Roman"/>
+          <w:i w:val="0"/>
+          <w:lang w:val="nl-NL"/>
+        </w:rPr>
+      </w:pPr>
+      <w:r>
+        <w:rPr>
+          <w:rStyle w:val="SubtleEmphasis"/>
+          <w:rFonts w:ascii="Times New Roman" w:hAnsi="Times New Roman" w:cs="Times New Roman"/>
+          <w:i w:val="0"/>
+          <w:lang w:val="nl-NL"/>
+        </w:rPr>
+        <w:lastRenderedPageBreak/>
+        <w:t xml:space="preserve">Daarnaast is het onderscheiden tussen wel of niet sportende gebruikers van belang om </w:t>
+      </w:r>
+      <w:r>
+        <w:rPr>
+          <w:rStyle w:val="SubtleEmphasis"/>
+          <w:rFonts w:ascii="Times New Roman" w:hAnsi="Times New Roman" w:cs="Times New Roman"/>
+          <w:i w:val="0"/>
+          <w:lang w:val="nl-NL"/>
+        </w:rPr>
+        <w:t>te vergelijken</w:t>
+      </w:r>
+      <w:r>
+        <w:rPr>
+          <w:rStyle w:val="SubtleEmphasis"/>
+          <w:rFonts w:ascii="Times New Roman" w:hAnsi="Times New Roman" w:cs="Times New Roman"/>
+          <w:i w:val="0"/>
+          <w:lang w:val="nl-NL"/>
+        </w:rPr>
+        <w:t xml:space="preserve"> hoe stress bij hen werken. Uiteindelijk moet er een selectie komen van welke sensoren er gebruik</w:t>
+      </w:r>
+      <w:r>
+        <w:rPr>
+          <w:rStyle w:val="SubtleEmphasis"/>
+          <w:rFonts w:ascii="Times New Roman" w:hAnsi="Times New Roman" w:cs="Times New Roman"/>
+          <w:i w:val="0"/>
+          <w:lang w:val="nl-NL"/>
+        </w:rPr>
+        <w:t>t ku</w:t>
+      </w:r>
+      <w:r>
+        <w:rPr>
+          <w:rStyle w:val="SubtleEmphasis"/>
+          <w:rFonts w:ascii="Times New Roman" w:hAnsi="Times New Roman" w:cs="Times New Roman"/>
+          <w:i w:val="0"/>
+          <w:lang w:val="nl-NL"/>
+        </w:rPr>
+        <w:t>n</w:t>
+      </w:r>
+      <w:r>
+        <w:rPr>
+          <w:rStyle w:val="SubtleEmphasis"/>
+          <w:rFonts w:ascii="Times New Roman" w:hAnsi="Times New Roman" w:cs="Times New Roman"/>
+          <w:i w:val="0"/>
+          <w:lang w:val="nl-NL"/>
+        </w:rPr>
+        <w:t>nen</w:t>
+      </w:r>
+      <w:r>
+        <w:rPr>
+          <w:rStyle w:val="SubtleEmphasis"/>
+          <w:rFonts w:ascii="Times New Roman" w:hAnsi="Times New Roman" w:cs="Times New Roman"/>
+          <w:i w:val="0"/>
+          <w:lang w:val="nl-NL"/>
+        </w:rPr>
+        <w:t xml:space="preserve"> worden voor dit onderzoek.</w:t>
+      </w:r>
+    </w:p>
+    <w:p>
+      <w:pPr>
+        <w:spacing w:after="0" w:line="360" w:lineRule="auto"/>
+        <w:ind w:right="30"/>
+        <w:rPr>
+          <w:rStyle w:val="SubtleEmphasis"/>
+          <w:rFonts w:ascii="Times New Roman" w:hAnsi="Times New Roman" w:cs="Times New Roman"/>
+          <w:i w:val="0"/>
+          <w:lang w:val="nl-NL"/>
+        </w:rPr>
+      </w:pPr>
+    </w:p>
+    <w:p>
+      <w:pPr>
+        <w:spacing w:after="0" w:line="360" w:lineRule="auto"/>
+        <w:ind w:right="30"/>
+        <w:rPr>
+          <w:rStyle w:val="SubtleEmphasis"/>
+          <w:rFonts w:ascii="Times New Roman" w:hAnsi="Times New Roman" w:cs="Times New Roman"/>
+          <w:i w:val="0"/>
+          <w:lang w:val="nl-NL"/>
+        </w:rPr>
+      </w:pPr>
+      <w:r>
+        <w:rPr>
+          <w:rStyle w:val="SubtleEmphasis"/>
+          <w:rFonts w:ascii="Times New Roman" w:hAnsi="Times New Roman" w:cs="Times New Roman"/>
+          <w:i w:val="0"/>
+          <w:lang w:val="nl-NL"/>
+        </w:rPr>
+        <w:t xml:space="preserve">Deelvraag 2: </w:t>
+      </w:r>
+      <w:r>
+        <w:rPr>
+          <w:rStyle w:val="SubtleEmphasis"/>
+          <w:rFonts w:ascii="Times New Roman" w:hAnsi="Times New Roman" w:cs="Times New Roman"/>
+          <w:i w:val="0"/>
+          <w:lang w:val="nl-NL"/>
+        </w:rPr>
+        <w:t xml:space="preserve">Welke sensoren of </w:t>
+      </w:r>
+      <w:r>
+        <w:rPr>
+          <w:rStyle w:val="SubtleEmphasis"/>
+          <w:rFonts w:ascii="Times New Roman" w:hAnsi="Times New Roman" w:cs="Times New Roman"/>
+          <w:i w:val="0"/>
+          <w:lang w:val="nl-NL"/>
+        </w:rPr>
+        <w:t>smart watches</w:t>
+      </w:r>
+      <w:r>
+        <w:rPr>
+          <w:rStyle w:val="SubtleEmphasis"/>
+          <w:rFonts w:ascii="Times New Roman" w:hAnsi="Times New Roman" w:cs="Times New Roman"/>
+          <w:i w:val="0"/>
+          <w:lang w:val="nl-NL"/>
+        </w:rPr>
+        <w:t xml:space="preserve"> zijn er </w:t>
+      </w:r>
+      <w:r>
+        <w:rPr>
+          <w:rStyle w:val="SubtleEmphasis"/>
+          <w:rFonts w:ascii="Times New Roman" w:hAnsi="Times New Roman" w:cs="Times New Roman"/>
+          <w:i w:val="0"/>
+          <w:lang w:val="nl-NL"/>
+        </w:rPr>
+        <w:t>beschikbaar</w:t>
+      </w:r>
+      <w:r>
+        <w:rPr>
+          <w:rStyle w:val="SubtleEmphasis"/>
+          <w:rFonts w:ascii="Times New Roman" w:hAnsi="Times New Roman" w:cs="Times New Roman"/>
+          <w:i w:val="0"/>
+          <w:lang w:val="nl-NL"/>
+        </w:rPr>
+        <w:t xml:space="preserve"> om stress te kunnen herkennen?</w:t>
+      </w:r>
+    </w:p>
+    <w:p>
+      <w:pPr>
+        <w:spacing w:after="0" w:line="360" w:lineRule="auto"/>
+        <w:ind w:right="30"/>
+        <w:rPr>
+          <w:rStyle w:val="SubtleEmphasis"/>
+          <w:rFonts w:ascii="Times New Roman" w:hAnsi="Times New Roman" w:cs="Times New Roman"/>
+          <w:i w:val="0"/>
+          <w:lang w:val="nl-NL"/>
+        </w:rPr>
+      </w:pPr>
+      <w:r>
+        <w:rPr>
+          <w:rStyle w:val="SubtleEmphasis"/>
+          <w:rFonts w:ascii="Times New Roman" w:hAnsi="Times New Roman" w:cs="Times New Roman"/>
+          <w:i w:val="0"/>
+          <w:lang w:val="nl-NL"/>
+        </w:rPr>
+        <w:tab/>
+      </w:r>
+      <w:r>
+        <w:rPr>
+          <w:rStyle w:val="SubtleEmphasis"/>
+          <w:rFonts w:ascii="Times New Roman" w:hAnsi="Times New Roman" w:cs="Times New Roman"/>
+          <w:i w:val="0"/>
+          <w:lang w:val="nl-NL"/>
+        </w:rPr>
+        <w:t>Hiermee moet er onderzocht worden welke sensoren of smart watches die beschikbaar zijn om voor het onderzoek te kunnen gebruiken. Er wordt gekeken naar de beschikbaarheid van de data exporteren en er wordt gelet op de prijsklassen. Opdrachtgever wil liefst een smart watch hebben, maar om dit waar te maken moet er onderzocht worden of de smart watches genoeg benodigde sensoren hebben om vervolgens stress te kunnen detecteren. Het is niet aangeraden om smart watches in combinatie te gaan met losse sensoren in verband met de data exporteren dan heel chaotisch kan worden. Het zal geen baat hebben bij deze. Hierin wordt er een selectie gemaakt tussen een smart watch of losse sensoren toe te passen voor dit onderzoek.</w:t>
+      </w:r>
       <w:bookmarkStart w:id="0" w:name="_GoBack"/>
       <w:bookmarkEnd w:id="0"/>
       <w:r>
@@ -4125,16 +4796,7 @@
           <w:i w:val="0"/>
           <w:lang w:val="nl-NL"/>
         </w:rPr>
-        <w:t xml:space="preserve"> met behulp van artificiële intelligentie</w:t>
-      </w:r>
-      <w:r>
-        <w:rPr>
-          <w:rStyle w:val="SubtleEmphasis"/>
-          <w:rFonts w:ascii="Times New Roman" w:hAnsi="Times New Roman" w:cs="Times New Roman"/>
-          <w:i w:val="0"/>
-          <w:lang w:val="nl-NL"/>
-        </w:rPr>
-        <w:t>?</w:t>
+        <w:t xml:space="preserve"> </w:t>
       </w:r>
     </w:p>
     <w:p>
@@ -4167,16 +4829,52 @@
           <w:i w:val="0"/>
           <w:lang w:val="nl-NL"/>
         </w:rPr>
-        <w:t xml:space="preserve">Deelvraag 1: </w:t>
-      </w:r>
-      <w:r>
-        <w:rPr>
-          <w:rStyle w:val="SubtleEmphasis"/>
-          <w:rFonts w:ascii="Times New Roman" w:hAnsi="Times New Roman" w:cs="Times New Roman"/>
-          <w:i w:val="0"/>
-          <w:lang w:val="nl-NL"/>
-        </w:rPr>
-        <w:t>Welke biometrische data heb ik nodig om stress te herkennen?</w:t>
+        <w:t xml:space="preserve">Deelvraag 3: </w:t>
+      </w:r>
+      <w:r>
+        <w:rPr>
+          <w:rStyle w:val="SubtleEmphasis"/>
+          <w:rFonts w:ascii="Times New Roman" w:hAnsi="Times New Roman" w:cs="Times New Roman"/>
+          <w:i w:val="0"/>
+          <w:lang w:val="nl-NL"/>
+        </w:rPr>
+        <w:t xml:space="preserve">Hoe is het mogelijk </w:t>
+      </w:r>
+      <w:r>
+        <w:rPr>
+          <w:rStyle w:val="SubtleEmphasis"/>
+          <w:rFonts w:ascii="Times New Roman" w:hAnsi="Times New Roman" w:cs="Times New Roman"/>
+          <w:i w:val="0"/>
+          <w:lang w:val="nl-NL"/>
+        </w:rPr>
+        <w:t xml:space="preserve">om de </w:t>
+      </w:r>
+      <w:r>
+        <w:rPr>
+          <w:rStyle w:val="SubtleEmphasis"/>
+          <w:rFonts w:ascii="Times New Roman" w:hAnsi="Times New Roman" w:cs="Times New Roman"/>
+          <w:i w:val="0"/>
+          <w:lang w:val="nl-NL"/>
+        </w:rPr>
+        <w:t xml:space="preserve">data </w:t>
+      </w:r>
+      <w:r>
+        <w:rPr>
+          <w:rStyle w:val="SubtleEmphasis"/>
+          <w:rFonts w:ascii="Times New Roman" w:hAnsi="Times New Roman" w:cs="Times New Roman"/>
+          <w:i w:val="0"/>
+          <w:lang w:val="nl-NL"/>
+        </w:rPr>
+        <w:t xml:space="preserve">direct </w:t>
+      </w:r>
+      <w:r>
+        <w:rPr>
+          <w:rStyle w:val="SubtleEmphasis"/>
+          <w:rFonts w:ascii="Times New Roman" w:hAnsi="Times New Roman" w:cs="Times New Roman"/>
+          <w:i w:val="0"/>
+          <w:lang w:val="nl-NL"/>
+        </w:rPr>
+        <w:t>over te brengen naar ander werkomgeving waar het algoritme runt?</w:t>
       </w:r>
     </w:p>
     <w:p>
@@ -4209,34 +4907,70 @@
           <w:i w:val="0"/>
           <w:lang w:val="nl-NL"/>
         </w:rPr>
-        <w:t xml:space="preserve">Deelvraag 2: </w:t>
-      </w:r>
-      <w:r>
-        <w:rPr>
-          <w:rStyle w:val="SubtleEmphasis"/>
-          <w:rFonts w:ascii="Times New Roman" w:hAnsi="Times New Roman" w:cs="Times New Roman"/>
-          <w:i w:val="0"/>
-          <w:lang w:val="nl-NL"/>
-        </w:rPr>
-        <w:t xml:space="preserve">Welke sensoren of wearable devices zijn er </w:t>
-      </w:r>
-      <w:r>
-        <w:rPr>
-          <w:rStyle w:val="SubtleEmphasis"/>
-          <w:rFonts w:ascii="Times New Roman" w:hAnsi="Times New Roman" w:cs="Times New Roman"/>
-          <w:i w:val="0"/>
-          <w:lang w:val="nl-NL"/>
-        </w:rPr>
-        <w:t>beschikbaar</w:t>
-      </w:r>
-      <w:r>
-        <w:rPr>
-          <w:rStyle w:val="SubtleEmphasis"/>
-          <w:rFonts w:ascii="Times New Roman" w:hAnsi="Times New Roman" w:cs="Times New Roman"/>
-          <w:i w:val="0"/>
-          <w:lang w:val="nl-NL"/>
-        </w:rPr>
-        <w:t xml:space="preserve"> om stress te kunnen herkennen?</w:t>
+        <w:t xml:space="preserve">Deelvraag </w:t>
+      </w:r>
+      <w:r>
+        <w:rPr>
+          <w:rStyle w:val="SubtleEmphasis"/>
+          <w:rFonts w:ascii="Times New Roman" w:hAnsi="Times New Roman" w:cs="Times New Roman"/>
+          <w:i w:val="0"/>
+          <w:lang w:val="nl-NL"/>
+        </w:rPr>
+        <w:t>4</w:t>
+      </w:r>
+      <w:r>
+        <w:rPr>
+          <w:rStyle w:val="SubtleEmphasis"/>
+          <w:rFonts w:ascii="Times New Roman" w:hAnsi="Times New Roman" w:cs="Times New Roman"/>
+          <w:i w:val="0"/>
+          <w:lang w:val="nl-NL"/>
+        </w:rPr>
+        <w:t>:</w:t>
+      </w:r>
+      <w:r>
+        <w:rPr>
+          <w:rStyle w:val="SubtleEmphasis"/>
+          <w:rFonts w:ascii="Times New Roman" w:hAnsi="Times New Roman" w:cs="Times New Roman"/>
+          <w:i w:val="0"/>
+          <w:lang w:val="nl-NL"/>
+        </w:rPr>
+        <w:t xml:space="preserve"> Watvoor algoritme is ge</w:t>
+      </w:r>
+      <w:r>
+        <w:rPr>
+          <w:rStyle w:val="SubtleEmphasis"/>
+          <w:rFonts w:ascii="Times New Roman" w:hAnsi="Times New Roman" w:cs="Times New Roman"/>
+          <w:i w:val="0"/>
+          <w:lang w:val="nl-NL"/>
+        </w:rPr>
+        <w:t>schikt om de stress vanuit de data te detecteren</w:t>
+      </w:r>
+      <w:r>
+        <w:rPr>
+          <w:rStyle w:val="SubtleEmphasis"/>
+          <w:rFonts w:ascii="Times New Roman" w:hAnsi="Times New Roman" w:cs="Times New Roman"/>
+          <w:i w:val="0"/>
+          <w:lang w:val="nl-NL"/>
+        </w:rPr>
+        <w:t xml:space="preserve"> en tot hoe ver is de stress</w:t>
+      </w:r>
+      <w:r>
+        <w:rPr>
+          <w:rStyle w:val="SubtleEmphasis"/>
+          <w:rFonts w:ascii="Times New Roman" w:hAnsi="Times New Roman" w:cs="Times New Roman"/>
+          <w:i w:val="0"/>
+          <w:lang w:val="nl-NL"/>
+        </w:rPr>
+        <w:t xml:space="preserve"> minimaal herkenbaar</w:t>
+      </w:r>
+      <w:r>
+        <w:rPr>
+          <w:rStyle w:val="SubtleEmphasis"/>
+          <w:rFonts w:ascii="Times New Roman" w:hAnsi="Times New Roman" w:cs="Times New Roman"/>
+          <w:i w:val="0"/>
+          <w:lang w:val="nl-NL"/>
+        </w:rPr>
+        <w:t>?</w:t>
       </w:r>
     </w:p>
     <w:p>
@@ -4269,163 +5003,34 @@
           <w:i w:val="0"/>
           <w:lang w:val="nl-NL"/>
         </w:rPr>
-        <w:t xml:space="preserve">Deelvraag 3: </w:t>
-      </w:r>
-      <w:r>
-        <w:rPr>
-          <w:rStyle w:val="SubtleEmphasis"/>
-          <w:rFonts w:ascii="Times New Roman" w:hAnsi="Times New Roman" w:cs="Times New Roman"/>
-          <w:i w:val="0"/>
-          <w:lang w:val="nl-NL"/>
-        </w:rPr>
-        <w:t xml:space="preserve">Hoe is het mogelijk </w:t>
-      </w:r>
-      <w:r>
-        <w:rPr>
-          <w:rStyle w:val="SubtleEmphasis"/>
-          <w:rFonts w:ascii="Times New Roman" w:hAnsi="Times New Roman" w:cs="Times New Roman"/>
-          <w:i w:val="0"/>
-          <w:lang w:val="nl-NL"/>
-        </w:rPr>
-        <w:t xml:space="preserve">om de </w:t>
-      </w:r>
-      <w:r>
-        <w:rPr>
-          <w:rStyle w:val="SubtleEmphasis"/>
-          <w:rFonts w:ascii="Times New Roman" w:hAnsi="Times New Roman" w:cs="Times New Roman"/>
-          <w:i w:val="0"/>
-          <w:lang w:val="nl-NL"/>
-        </w:rPr>
-        <w:t xml:space="preserve">data </w:t>
-      </w:r>
-      <w:r>
-        <w:rPr>
-          <w:rStyle w:val="SubtleEmphasis"/>
-          <w:rFonts w:ascii="Times New Roman" w:hAnsi="Times New Roman" w:cs="Times New Roman"/>
-          <w:i w:val="0"/>
-          <w:lang w:val="nl-NL"/>
-        </w:rPr>
-        <w:t xml:space="preserve">direct </w:t>
-      </w:r>
-      <w:r>
-        <w:rPr>
-          <w:rStyle w:val="SubtleEmphasis"/>
-          <w:rFonts w:ascii="Times New Roman" w:hAnsi="Times New Roman" w:cs="Times New Roman"/>
-          <w:i w:val="0"/>
-          <w:lang w:val="nl-NL"/>
-        </w:rPr>
-        <w:t>over te brengen naar ander werkomgeving waar het algoritme runt?</w:t>
-      </w:r>
-    </w:p>
-    <w:p>
-      <w:pPr>
-        <w:spacing w:after="0" w:line="360" w:lineRule="auto"/>
-        <w:ind w:right="30"/>
-        <w:rPr>
-          <w:rStyle w:val="SubtleEmphasis"/>
-          <w:rFonts w:ascii="Times New Roman" w:hAnsi="Times New Roman" w:cs="Times New Roman"/>
-          <w:i w:val="0"/>
-          <w:lang w:val="nl-NL"/>
-        </w:rPr>
-      </w:pPr>
-    </w:p>
-    <w:p>
-      <w:pPr>
-        <w:spacing w:after="0" w:line="360" w:lineRule="auto"/>
-        <w:ind w:right="30"/>
-        <w:rPr>
-          <w:rStyle w:val="SubtleEmphasis"/>
-          <w:rFonts w:ascii="Times New Roman" w:hAnsi="Times New Roman" w:cs="Times New Roman"/>
-          <w:i w:val="0"/>
-          <w:lang w:val="nl-NL"/>
-        </w:rPr>
-      </w:pPr>
-      <w:r>
-        <w:rPr>
-          <w:rStyle w:val="SubtleEmphasis"/>
-          <w:rFonts w:ascii="Times New Roman" w:hAnsi="Times New Roman" w:cs="Times New Roman"/>
-          <w:i w:val="0"/>
-          <w:lang w:val="nl-NL"/>
-        </w:rPr>
-        <w:t xml:space="preserve">Deelvraag </w:t>
-      </w:r>
-      <w:r>
-        <w:rPr>
-          <w:rStyle w:val="SubtleEmphasis"/>
-          <w:rFonts w:ascii="Times New Roman" w:hAnsi="Times New Roman" w:cs="Times New Roman"/>
-          <w:i w:val="0"/>
-          <w:lang w:val="nl-NL"/>
-        </w:rPr>
-        <w:t>4</w:t>
-      </w:r>
-      <w:r>
-        <w:rPr>
-          <w:rStyle w:val="SubtleEmphasis"/>
-          <w:rFonts w:ascii="Times New Roman" w:hAnsi="Times New Roman" w:cs="Times New Roman"/>
-          <w:i w:val="0"/>
-          <w:lang w:val="nl-NL"/>
-        </w:rPr>
-        <w:t>:</w:t>
-      </w:r>
-      <w:r>
-        <w:rPr>
-          <w:rStyle w:val="SubtleEmphasis"/>
-          <w:rFonts w:ascii="Times New Roman" w:hAnsi="Times New Roman" w:cs="Times New Roman"/>
-          <w:i w:val="0"/>
-          <w:lang w:val="nl-NL"/>
-        </w:rPr>
-        <w:t xml:space="preserve"> Watvoor algoritme is ge</w:t>
-      </w:r>
-      <w:r>
-        <w:rPr>
-          <w:rStyle w:val="SubtleEmphasis"/>
-          <w:rFonts w:ascii="Times New Roman" w:hAnsi="Times New Roman" w:cs="Times New Roman"/>
-          <w:i w:val="0"/>
-          <w:lang w:val="nl-NL"/>
-        </w:rPr>
-        <w:t>schikt om de stress vanuit de data te detecteren</w:t>
-      </w:r>
-      <w:r>
-        <w:rPr>
-          <w:rStyle w:val="SubtleEmphasis"/>
-          <w:rFonts w:ascii="Times New Roman" w:hAnsi="Times New Roman" w:cs="Times New Roman"/>
-          <w:i w:val="0"/>
-          <w:lang w:val="nl-NL"/>
-        </w:rPr>
-        <w:t>?</w:t>
-      </w:r>
-    </w:p>
-    <w:p>
-      <w:pPr>
-        <w:spacing w:after="0" w:line="360" w:lineRule="auto"/>
-        <w:ind w:right="30"/>
-        <w:rPr>
-          <w:rStyle w:val="SubtleEmphasis"/>
-          <w:rFonts w:ascii="Times New Roman" w:hAnsi="Times New Roman" w:cs="Times New Roman"/>
-          <w:i w:val="0"/>
-          <w:lang w:val="nl-NL"/>
-        </w:rPr>
-      </w:pPr>
-    </w:p>
-    <w:p>
-      <w:pPr>
-        <w:spacing w:after="0" w:line="360" w:lineRule="auto"/>
-        <w:ind w:right="30"/>
-        <w:rPr>
-          <w:rStyle w:val="SubtleEmphasis"/>
-          <w:rFonts w:ascii="Times New Roman" w:hAnsi="Times New Roman" w:cs="Times New Roman"/>
-          <w:i w:val="0"/>
-          <w:lang w:val="nl-NL"/>
-        </w:rPr>
-      </w:pPr>
-      <w:r>
-        <w:rPr>
-          <w:rStyle w:val="SubtleEmphasis"/>
-          <w:rFonts w:ascii="Times New Roman" w:hAnsi="Times New Roman" w:cs="Times New Roman"/>
-          <w:i w:val="0"/>
-          <w:lang w:val="nl-NL"/>
-        </w:rPr>
         <w:t xml:space="preserve">Deelvraag 5: </w:t>
+      </w:r>
+      <w:r>
+        <w:rPr>
+          <w:rStyle w:val="SubtleEmphasis"/>
+          <w:rFonts w:ascii="Times New Roman" w:hAnsi="Times New Roman" w:cs="Times New Roman"/>
+          <w:i w:val="0"/>
+          <w:lang w:val="nl-NL"/>
+        </w:rPr>
+        <w:t>Hoe is h</w:t>
+      </w:r>
+      <w:r>
+        <w:rPr>
+          <w:rStyle w:val="SubtleEmphasis"/>
+          <w:rFonts w:ascii="Times New Roman" w:hAnsi="Times New Roman" w:cs="Times New Roman"/>
+          <w:i w:val="0"/>
+          <w:lang w:val="nl-NL"/>
+        </w:rPr>
+        <w:t>et mogelijk de stress</w:t>
+      </w:r>
+      <w:r>
+        <w:rPr>
+          <w:rStyle w:val="SubtleEmphasis"/>
+          <w:rFonts w:ascii="Times New Roman" w:hAnsi="Times New Roman" w:cs="Times New Roman"/>
+          <w:i w:val="0"/>
+          <w:lang w:val="nl-NL"/>
+        </w:rPr>
+        <w:t>data over te brengen naar de bestaande mobiele applicatie?</w:t>
       </w:r>
     </w:p>
     <w:p>
@@ -4603,7 +5208,6 @@
           <w:szCs w:val="24"/>
           <w:lang w:val="nl-NL"/>
         </w:rPr>
-        <w:lastRenderedPageBreak/>
         <w:br w:type="page"/>
       </w:r>
     </w:p>
@@ -8479,7 +9083,7 @@
                               </w:r>
                               <w:proofErr w:type="spellStart"/>
                               <w:r>
-                                <w:t>afstudeeronderzoek</w:t>
+                                <w:t>onderzoeksvoorstel</w:t>
                               </w:r>
                               <w:proofErr w:type="spellEnd"/>
                               <w:r>
@@ -8536,7 +9140,7 @@
                         </w:r>
                         <w:proofErr w:type="spellStart"/>
                         <w:r>
-                          <w:t>afstudeeronderzoek</w:t>
+                          <w:t>onderzoeksvoorstel</w:t>
                         </w:r>
                         <w:proofErr w:type="spellEnd"/>
                         <w:r>

</xml_diff>